<commit_message>
some work on  mapping and R tutorials
</commit_message>
<xml_diff>
--- a/Course_outline.docx
+++ b/Course_outline.docx
@@ -47,39 +47,29 @@
         <w:t>graphical-user-interface</w:t>
       </w:r>
       <w:r>
-        <w:t xml:space="preserve"> and </w:t>
-      </w:r>
-      <w:proofErr w:type="spellStart"/>
-      <w:r>
-        <w:t>commandline</w:t>
-      </w:r>
-      <w:proofErr w:type="spellEnd"/>
-      <w:r>
-        <w:t xml:space="preserve"> tools out there for bioinformatics, we will focus on two commonly used </w:t>
-      </w:r>
-      <w:proofErr w:type="spellStart"/>
-      <w:r>
-        <w:t>commandline</w:t>
-      </w:r>
-      <w:proofErr w:type="spellEnd"/>
-      <w:r>
-        <w:t xml:space="preserve"> scripting </w:t>
-      </w:r>
-      <w:proofErr w:type="spellStart"/>
-      <w:proofErr w:type="gramStart"/>
-      <w:r>
-        <w:t>languages:R</w:t>
-      </w:r>
-      <w:proofErr w:type="spellEnd"/>
-      <w:proofErr w:type="gramEnd"/>
-      <w:r>
-        <w:t xml:space="preserve"> and </w:t>
-      </w:r>
-      <w:proofErr w:type="spellStart"/>
-      <w:r>
-        <w:t>unix</w:t>
-      </w:r>
-      <w:proofErr w:type="spellEnd"/>
+        <w:t xml:space="preserve"> and command</w:t>
+      </w:r>
+      <w:r>
+        <w:t xml:space="preserve"> </w:t>
+      </w:r>
+      <w:r>
+        <w:t>line tools out there for bioinformatics, we will focus on two commonly used command</w:t>
+      </w:r>
+      <w:r>
+        <w:t xml:space="preserve"> </w:t>
+      </w:r>
+      <w:r>
+        <w:t>line scripting languages:</w:t>
+      </w:r>
+      <w:r>
+        <w:t xml:space="preserve"> </w:t>
+      </w:r>
+      <w:r>
+        <w:t xml:space="preserve">R and </w:t>
+      </w:r>
+      <w:r>
+        <w:t>bash</w:t>
+      </w:r>
       <w:r>
         <w:t xml:space="preserve">. </w:t>
       </w:r>
@@ -112,26 +102,62 @@
     </w:p>
     <w:p>
       <w:r>
-        <w:t xml:space="preserve">This course will be delivered remotely, by instructor Dr Peri Bolton. It will consist of zoom-based contact at least once a day, as well as self-directed tutorials. Then, to </w:t>
+        <w:t xml:space="preserve">Previously this course has been delivered over a high intensity week. However, due to COVID </w:t>
       </w:r>
       <w:proofErr w:type="spellStart"/>
       <w:r>
-        <w:t>maximise</w:t>
+        <w:t>circumistances</w:t>
       </w:r>
       <w:proofErr w:type="spellEnd"/>
       <w:r>
-        <w:t xml:space="preserve"> student retention of material, we will focus on student led discussion of relevant papers and an independent group assignment for presentation at completion of the course. </w:t>
-      </w:r>
-    </w:p>
-    <w:p>
-      <w:r>
-        <w:t xml:space="preserve">Peri will deliver lecture content, and </w:t>
-      </w:r>
-      <w:r>
-        <w:t xml:space="preserve">on each day of tutorials </w:t>
-      </w:r>
-      <w:r>
-        <w:t xml:space="preserve">there will be a face-to-face check in, as well as IM based support available over Slack. </w:t>
+        <w:t>, t</w:t>
+      </w:r>
+      <w:r>
+        <w:t>his course will be delivered remotely</w:t>
+      </w:r>
+      <w:r>
+        <w:t xml:space="preserve"> over two weeks</w:t>
+      </w:r>
+      <w:r>
+        <w:t>, by instructor Dr Peri Bolton</w:t>
+      </w:r>
+      <w:r>
+        <w:t xml:space="preserve">, with a mixture of scheduled zoom contact and in-your-own-time </w:t>
+      </w:r>
+      <w:r>
+        <w:t xml:space="preserve">practical </w:t>
+      </w:r>
+      <w:r>
+        <w:t>sessions</w:t>
+      </w:r>
+      <w:r>
+        <w:t>.</w:t>
+      </w:r>
+      <w:r>
+        <w:t xml:space="preserve"> To minimize zoom fatigue, the tutorials will be conducted independently with opportunity for help using S</w:t>
+      </w:r>
+      <w:r>
+        <w:t xml:space="preserve">lack. The tutorial content may be completed any time during the day prior to the daily zoom-based discussion and check in. </w:t>
+      </w:r>
+    </w:p>
+    <w:p>
+      <w:r>
+        <w:t>T</w:t>
+      </w:r>
+      <w:r>
+        <w:t>o maximi</w:t>
+      </w:r>
+      <w:r>
+        <w:t>z</w:t>
+      </w:r>
+      <w:r>
+        <w:t xml:space="preserve">e student retention of material, we will </w:t>
+      </w:r>
+      <w:r>
+        <w:t>also have</w:t>
+      </w:r>
+      <w:r>
+        <w:t xml:space="preserve"> student led discussion of relevant papers and an independent group assignment for presentation at completion of the course. </w:t>
       </w:r>
     </w:p>
     <w:p>
@@ -162,8 +188,39 @@
       <w:r>
         <w:t xml:space="preserve">, and work to produce a final </w:t>
       </w:r>
-      <w:r>
-        <w:t xml:space="preserve">20 min + 10 min questions presentation on their findings. </w:t>
+      <w:proofErr w:type="gramStart"/>
+      <w:r>
+        <w:t>12 minute</w:t>
+      </w:r>
+      <w:proofErr w:type="gramEnd"/>
+      <w:r>
+        <w:t xml:space="preserve"> presentation + 3 minutes of questions. The final mini “conference” will be </w:t>
+      </w:r>
+      <w:r>
+        <w:t>held on Friday 18</w:t>
+      </w:r>
+      <w:r>
+        <w:rPr>
+          <w:vertAlign w:val="superscript"/>
+        </w:rPr>
+        <w:t>th</w:t>
+      </w:r>
+      <w:r>
+        <w:t xml:space="preserve"> December. </w:t>
+      </w:r>
+    </w:p>
+    <w:p>
+      <w:r>
+        <w:t>Student pairs are encouraged to collaborate</w:t>
+      </w:r>
+      <w:r>
+        <w:t xml:space="preserve"> and troubleshoot tutorial problems together (on Slack, or whatever medium)</w:t>
+      </w:r>
+      <w:r>
+        <w:t xml:space="preserve"> and make progress on their independent project </w:t>
+      </w:r>
+      <w:r>
+        <w:t>as they learn new skills throughout the length of the workshop.</w:t>
       </w:r>
     </w:p>
     <w:p>
@@ -184,6 +241,9 @@
     <w:p>
       <w:r>
         <w:t>See Excel spreadsheet.</w:t>
+      </w:r>
+      <w:r>
+        <w:t xml:space="preserve"> Note that tutorials will not take the full length of time allotted in the calendar. </w:t>
       </w:r>
     </w:p>
     <w:sectPr>

</xml_diff>